<commit_message>
finished two example templates + added author and supervisor names + potentially final commit before submission
</commit_message>
<xml_diff>
--- a/templates/A3/landscape/ucl_landscape_A3.docx
+++ b/templates/A3/landscape/ucl_landscape_A3.docx
@@ -31,7 +31,7 @@
                     <pic:cNvPicPr/>
                   </pic:nvPicPr>
                   <pic:blipFill>
-                    <a:blip r:embed="rId4" cstate="print">
+                    <a:blip r:embed="rId6" cstate="print">
                       <a:lum bright="3000" contrast="12000"/>
                       <a:extLst>
                         <a:ext uri="{28A0092B-C50C-407E-A947-70E740481C1C}">
@@ -96,7 +96,7 @@
                     </pic:cNvPicPr>
                   </pic:nvPicPr>
                   <pic:blipFill>
-                    <a:blip r:embed="rId5">
+                    <a:blip r:embed="rId7">
                       <a:extLst>
                         <a:ext uri="{28A0092B-C50C-407E-A947-70E740481C1C}">
                           <a14:useLocalDpi xmlns:a14="http://schemas.microsoft.com/office/drawing/2010/main" val="0"/>
@@ -176,10 +176,10 @@
                         <a:effectLst/>
                         <a:extLst>
                           <a:ext uri="{FAA26D3D-D897-4be2-8F04-BA451C77F1D7}">
-                            <ma14:placeholderFlag xmlns:ma14="http://schemas.microsoft.com/office/mac/drawingml/2011/main" xmlns:w="http://schemas.openxmlformats.org/wordprocessingml/2006/main" xmlns:w10="urn:schemas-microsoft-com:office:word" xmlns:v="urn:schemas-microsoft-com:vml" xmlns:o="urn:schemas-microsoft-com:office:office" xmlns:mv="urn:schemas-microsoft-com:mac:vml" xmlns:mo="http://schemas.microsoft.com/office/mac/office/2008/main" xmlns=""/>
+                            <ma14:placeholderFlag xmlns="" xmlns:mo="http://schemas.microsoft.com/office/mac/office/2008/main" xmlns:mv="urn:schemas-microsoft-com:mac:vml" xmlns:o="urn:schemas-microsoft-com:office:office" xmlns:v="urn:schemas-microsoft-com:vml" xmlns:w10="urn:schemas-microsoft-com:office:word" xmlns:w="http://schemas.openxmlformats.org/wordprocessingml/2006/main" xmlns:ma14="http://schemas.microsoft.com/office/mac/drawingml/2011/main"/>
                           </a:ext>
                           <a:ext uri="{C572A759-6A51-4108-AA02-DFA0A04FC94B}">
-                            <ma14:wrappingTextBoxFlag xmlns:ma14="http://schemas.microsoft.com/office/mac/drawingml/2011/main" xmlns:w="http://schemas.openxmlformats.org/wordprocessingml/2006/main" xmlns:w10="urn:schemas-microsoft-com:office:word" xmlns:v="urn:schemas-microsoft-com:vml" xmlns:o="urn:schemas-microsoft-com:office:office" xmlns:mv="urn:schemas-microsoft-com:mac:vml" xmlns:mo="http://schemas.microsoft.com/office/mac/office/2008/main" xmlns=""/>
+                            <ma14:wrappingTextBoxFlag xmlns="" xmlns:mo="http://schemas.microsoft.com/office/mac/office/2008/main" xmlns:mv="urn:schemas-microsoft-com:mac:vml" xmlns:o="urn:schemas-microsoft-com:office:office" xmlns:v="urn:schemas-microsoft-com:vml" xmlns:w10="urn:schemas-microsoft-com:office:word" xmlns:w="http://schemas.openxmlformats.org/wordprocessingml/2006/main" xmlns:ma14="http://schemas.microsoft.com/office/mac/drawingml/2011/main"/>
                           </a:ext>
                         </a:extLst>
                       </wps:spPr>
@@ -359,10 +359,10 @@
                         <a:effectLst/>
                         <a:extLst>
                           <a:ext uri="{FAA26D3D-D897-4be2-8F04-BA451C77F1D7}">
-                            <ma14:placeholderFlag xmlns:ma14="http://schemas.microsoft.com/office/mac/drawingml/2011/main" xmlns:w="http://schemas.openxmlformats.org/wordprocessingml/2006/main" xmlns:w10="urn:schemas-microsoft-com:office:word" xmlns:v="urn:schemas-microsoft-com:vml" xmlns:o="urn:schemas-microsoft-com:office:office" xmlns:mv="urn:schemas-microsoft-com:mac:vml" xmlns:mo="http://schemas.microsoft.com/office/mac/office/2008/main" xmlns=""/>
+                            <ma14:placeholderFlag xmlns="" xmlns:mo="http://schemas.microsoft.com/office/mac/office/2008/main" xmlns:mv="urn:schemas-microsoft-com:mac:vml" xmlns:o="urn:schemas-microsoft-com:office:office" xmlns:v="urn:schemas-microsoft-com:vml" xmlns:w10="urn:schemas-microsoft-com:office:word" xmlns:w="http://schemas.openxmlformats.org/wordprocessingml/2006/main" xmlns:ma14="http://schemas.microsoft.com/office/mac/drawingml/2011/main"/>
                           </a:ext>
                           <a:ext uri="{C572A759-6A51-4108-AA02-DFA0A04FC94B}">
-                            <ma14:wrappingTextBoxFlag xmlns:ma14="http://schemas.microsoft.com/office/mac/drawingml/2011/main" xmlns:w="http://schemas.openxmlformats.org/wordprocessingml/2006/main" xmlns:w10="urn:schemas-microsoft-com:office:word" xmlns:v="urn:schemas-microsoft-com:vml" xmlns:o="urn:schemas-microsoft-com:office:office" xmlns:mv="urn:schemas-microsoft-com:mac:vml" xmlns:mo="http://schemas.microsoft.com/office/mac/office/2008/main" xmlns=""/>
+                            <ma14:wrappingTextBoxFlag xmlns="" xmlns:mo="http://schemas.microsoft.com/office/mac/office/2008/main" xmlns:mv="urn:schemas-microsoft-com:mac:vml" xmlns:o="urn:schemas-microsoft-com:office:office" xmlns:v="urn:schemas-microsoft-com:vml" xmlns:w10="urn:schemas-microsoft-com:office:word" xmlns:w="http://schemas.openxmlformats.org/wordprocessingml/2006/main" xmlns:ma14="http://schemas.microsoft.com/office/mac/drawingml/2011/main"/>
                           </a:ext>
                         </a:extLst>
                       </wps:spPr>
@@ -575,7 +575,7 @@
               <w:lang w:eastAsia="en-GB"/>
             </w:rPr>
           </w:pPr>
-          <w:hyperlink r:id="rId6" w:anchor="_Toc47039523" w:history="1">
+          <w:hyperlink r:id="rId8" w:anchor="_Toc47039523" w:history="1">
             <w:r>
               <w:rPr>
                 <w:rStyle w:val="Hyperlink"/>
@@ -789,7 +789,7 @@
           <w:szCs w:val="40"/>
         </w:rPr>
         <w:sectPr>
-          <w:headerReference w:type="default" r:id="rId7"/>
+          <w:headerReference w:type="default" r:id="rId9"/>
           <w:pgSz w:w="23820" w:h="16840" w:orient="landscape"/>
           <w:pgMar w:top="1440" w:right="1440" w:bottom="1440" w:left="1440" w:header="708" w:footer="708" w:gutter="0"/>
           <w:cols w:space="708"/>
@@ -1156,6 +1156,120 @@
       </w:pPr>
     </w:p>
     <w:p/>
+    <w:p>
+      <w:r>
+        <w:br w:type="page"/>
+      </w:r>
+    </w:p>
+    <w:p>
+      <w:pPr>
+        <w:rPr>
+          <w:sz w:val="28"/>
+          <w:szCs w:val="28"/>
+        </w:rPr>
+      </w:pPr>
+      <w:r>
+        <w:rPr>
+          <w:sz w:val="32"/>
+          <w:szCs w:val="32"/>
+        </w:rPr>
+        <w:lastRenderedPageBreak/>
+        <w:t>{#images}</w:t>
+      </w:r>
+    </w:p>
+    <w:p>
+      <w:pPr>
+        <w:rPr>
+          <w:sz w:val="36"/>
+          <w:szCs w:val="36"/>
+        </w:rPr>
+      </w:pPr>
+      <w:bookmarkStart w:id="1" w:name="__UnoMark__16_21084752771"/>
+      <w:bookmarkStart w:id="2" w:name="__UnoMark__18_21084752771"/>
+      <w:bookmarkEnd w:id="1"/>
+      <w:bookmarkEnd w:id="2"/>
+      <w:r>
+        <w:rPr>
+          <w:color w:val="00000A"/>
+          <w:sz w:val="32"/>
+          <w:szCs w:val="32"/>
+        </w:rPr>
+        <w:t>{</w:t>
+      </w:r>
+      <w:r>
+        <w:rPr>
+          <w:color w:val="00000A"/>
+          <w:sz w:val="32"/>
+          <w:szCs w:val="32"/>
+          <w:lang w:val="en"/>
+        </w:rPr>
+        <w:t>%image</w:t>
+      </w:r>
+      <w:r>
+        <w:rPr>
+          <w:color w:val="00000A"/>
+          <w:sz w:val="32"/>
+          <w:szCs w:val="32"/>
+        </w:rPr>
+        <w:t>}</w:t>
+      </w:r>
+    </w:p>
+    <w:p>
+      <w:pPr>
+        <w:rPr>
+          <w:sz w:val="28"/>
+          <w:szCs w:val="28"/>
+        </w:rPr>
+      </w:pPr>
+      <w:r>
+        <w:rPr>
+          <w:sz w:val="32"/>
+          <w:szCs w:val="32"/>
+        </w:rPr>
+        <w:t>{/images}</w:t>
+      </w:r>
+    </w:p>
+    <w:p>
+      <w:pPr>
+        <w:ind w:left="-142" w:right="-377"/>
+        <w:rPr>
+          <w:rFonts w:ascii="Arial" w:hAnsi="Arial" w:cs="Arial"/>
+        </w:rPr>
+      </w:pPr>
+    </w:p>
+    <w:p>
+      <w:pPr>
+        <w:ind w:left="-142" w:right="-377"/>
+        <w:rPr>
+          <w:rFonts w:ascii="Arial" w:hAnsi="Arial" w:cs="Arial"/>
+        </w:rPr>
+      </w:pPr>
+    </w:p>
+    <w:p>
+      <w:pPr>
+        <w:ind w:left="-426" w:right="-377"/>
+        <w:rPr>
+          <w:rFonts w:ascii="Arial" w:hAnsi="Arial" w:cs="Arial"/>
+        </w:rPr>
+      </w:pPr>
+    </w:p>
+    <w:p>
+      <w:pPr>
+        <w:ind w:left="-426"/>
+        <w:rPr>
+          <w:rFonts w:ascii="Arial" w:hAnsi="Arial" w:cs="Arial"/>
+        </w:rPr>
+      </w:pPr>
+    </w:p>
+    <w:p>
+      <w:pPr>
+        <w:ind w:left="-426"/>
+        <w:rPr>
+          <w:rFonts w:ascii="Arial" w:hAnsi="Arial" w:cs="Arial"/>
+        </w:rPr>
+      </w:pPr>
+    </w:p>
+    <w:p/>
     <w:sectPr>
       <w:type w:val="continuous"/>
       <w:pgSz w:w="23820" w:h="16840" w:orient="landscape"/>
@@ -1165,6 +1279,44 @@
     </w:sectPr>
   </w:body>
 </w:document>
+</file>
+
+<file path=word/endnotes.xml><?xml version="1.0" encoding="utf-8"?>
+<w:endnotes xmlns:wpc="http://schemas.microsoft.com/office/word/2010/wordprocessingCanvas" xmlns:cx="http://schemas.microsoft.com/office/drawing/2014/chartex" xmlns:cx1="http://schemas.microsoft.com/office/drawing/2015/9/8/chartex" xmlns:cx2="http://schemas.microsoft.com/office/drawing/2015/10/21/chartex" xmlns:cx3="http://schemas.microsoft.com/office/drawing/2016/5/9/chartex" xmlns:cx4="http://schemas.microsoft.com/office/drawing/2016/5/10/chartex" xmlns:cx5="http://schemas.microsoft.com/office/drawing/2016/5/11/chartex" xmlns:cx6="http://schemas.microsoft.com/office/drawing/2016/5/12/chartex" xmlns:cx7="http://schemas.microsoft.com/office/drawing/2016/5/13/chartex" xmlns:cx8="http://schemas.microsoft.com/office/drawing/2016/5/14/chartex" xmlns:mc="http://schemas.openxmlformats.org/markup-compatibility/2006" xmlns:aink="http://schemas.microsoft.com/office/drawing/2016/ink" xmlns:am3d="http://schemas.microsoft.com/office/drawing/2017/model3d" xmlns:o="urn:schemas-microsoft-com:office:office" xmlns:r="http://schemas.openxmlformats.org/officeDocument/2006/relationships" xmlns:m="http://schemas.openxmlformats.org/officeDocument/2006/math" xmlns:v="urn:schemas-microsoft-com:vml" xmlns:wp14="http://schemas.microsoft.com/office/word/2010/wordprocessingDrawing" xmlns:wp="http://schemas.openxmlformats.org/drawingml/2006/wordprocessingDrawing" xmlns:w10="urn:schemas-microsoft-com:office:word" xmlns:w="http://schemas.openxmlformats.org/wordprocessingml/2006/main" xmlns:w14="http://schemas.microsoft.com/office/word/2010/wordml" xmlns:w15="http://schemas.microsoft.com/office/word/2012/wordml" xmlns:w16cex="http://schemas.microsoft.com/office/word/2018/wordml/cex" xmlns:w16cid="http://schemas.microsoft.com/office/word/2016/wordml/cid" xmlns:w16="http://schemas.microsoft.com/office/word/2018/wordml" xmlns:w16se="http://schemas.microsoft.com/office/word/2015/wordml/symex" xmlns:wpg="http://schemas.microsoft.com/office/word/2010/wordprocessingGroup" xmlns:wpi="http://schemas.microsoft.com/office/word/2010/wordprocessingInk" xmlns:wne="http://schemas.microsoft.com/office/word/2006/wordml" xmlns:wps="http://schemas.microsoft.com/office/word/2010/wordprocessingShape" mc:Ignorable="w14 w15 w16se w16cid w16 w16cex wp14">
+  <w:endnote w:type="separator" w:id="-1">
+    <w:p>
+      <w:r>
+        <w:separator/>
+      </w:r>
+    </w:p>
+  </w:endnote>
+  <w:endnote w:type="continuationSeparator" w:id="0">
+    <w:p>
+      <w:r>
+        <w:continuationSeparator/>
+      </w:r>
+    </w:p>
+  </w:endnote>
+</w:endnotes>
+</file>
+
+<file path=word/footnotes.xml><?xml version="1.0" encoding="utf-8"?>
+<w:footnotes xmlns:wpc="http://schemas.microsoft.com/office/word/2010/wordprocessingCanvas" xmlns:cx="http://schemas.microsoft.com/office/drawing/2014/chartex" xmlns:cx1="http://schemas.microsoft.com/office/drawing/2015/9/8/chartex" xmlns:cx2="http://schemas.microsoft.com/office/drawing/2015/10/21/chartex" xmlns:cx3="http://schemas.microsoft.com/office/drawing/2016/5/9/chartex" xmlns:cx4="http://schemas.microsoft.com/office/drawing/2016/5/10/chartex" xmlns:cx5="http://schemas.microsoft.com/office/drawing/2016/5/11/chartex" xmlns:cx6="http://schemas.microsoft.com/office/drawing/2016/5/12/chartex" xmlns:cx7="http://schemas.microsoft.com/office/drawing/2016/5/13/chartex" xmlns:cx8="http://schemas.microsoft.com/office/drawing/2016/5/14/chartex" xmlns:mc="http://schemas.openxmlformats.org/markup-compatibility/2006" xmlns:aink="http://schemas.microsoft.com/office/drawing/2016/ink" xmlns:am3d="http://schemas.microsoft.com/office/drawing/2017/model3d" xmlns:o="urn:schemas-microsoft-com:office:office" xmlns:r="http://schemas.openxmlformats.org/officeDocument/2006/relationships" xmlns:m="http://schemas.openxmlformats.org/officeDocument/2006/math" xmlns:v="urn:schemas-microsoft-com:vml" xmlns:wp14="http://schemas.microsoft.com/office/word/2010/wordprocessingDrawing" xmlns:wp="http://schemas.openxmlformats.org/drawingml/2006/wordprocessingDrawing" xmlns:w10="urn:schemas-microsoft-com:office:word" xmlns:w="http://schemas.openxmlformats.org/wordprocessingml/2006/main" xmlns:w14="http://schemas.microsoft.com/office/word/2010/wordml" xmlns:w15="http://schemas.microsoft.com/office/word/2012/wordml" xmlns:w16cex="http://schemas.microsoft.com/office/word/2018/wordml/cex" xmlns:w16cid="http://schemas.microsoft.com/office/word/2016/wordml/cid" xmlns:w16="http://schemas.microsoft.com/office/word/2018/wordml" xmlns:w16se="http://schemas.microsoft.com/office/word/2015/wordml/symex" xmlns:wpg="http://schemas.microsoft.com/office/word/2010/wordprocessingGroup" xmlns:wpi="http://schemas.microsoft.com/office/word/2010/wordprocessingInk" xmlns:wne="http://schemas.microsoft.com/office/word/2006/wordml" xmlns:wps="http://schemas.microsoft.com/office/word/2010/wordprocessingShape" mc:Ignorable="w14 w15 w16se w16cid w16 w16cex wp14">
+  <w:footnote w:type="separator" w:id="-1">
+    <w:p>
+      <w:r>
+        <w:separator/>
+      </w:r>
+    </w:p>
+  </w:footnote>
+  <w:footnote w:type="continuationSeparator" w:id="0">
+    <w:p>
+      <w:r>
+        <w:continuationSeparator/>
+      </w:r>
+    </w:p>
+  </w:footnote>
+</w:footnotes>
 </file>
 
 <file path=word/header1.xml><?xml version="1.0" encoding="utf-8"?>
@@ -1183,6 +1335,49 @@
         <w:rFonts w:ascii="Arial" w:hAnsi="Arial" w:cs="Arial"/>
         <w:b/>
         <w:bCs/>
+      </w:rPr>
+      <w:fldChar w:fldCharType="begin"/>
+    </w:r>
+    <w:r>
+      <w:rPr>
+        <w:rFonts w:ascii="Arial" w:hAnsi="Arial" w:cs="Arial"/>
+        <w:b/>
+        <w:bCs/>
+      </w:rPr>
+      <w:instrText xml:space="preserve"> PAGE  \* MERGEFORMAT </w:instrText>
+    </w:r>
+    <w:r>
+      <w:rPr>
+        <w:rFonts w:ascii="Arial" w:hAnsi="Arial" w:cs="Arial"/>
+        <w:b/>
+        <w:bCs/>
+      </w:rPr>
+      <w:fldChar w:fldCharType="separate"/>
+    </w:r>
+    <w:r>
+      <w:rPr>
+        <w:rFonts w:ascii="Arial" w:hAnsi="Arial" w:cs="Arial"/>
+        <w:b/>
+        <w:bCs/>
+        <w:noProof/>
+      </w:rPr>
+      <w:t>1</w:t>
+    </w:r>
+    <w:r>
+      <w:rPr>
+        <w:rFonts w:ascii="Arial" w:hAnsi="Arial" w:cs="Arial"/>
+        <w:b/>
+        <w:bCs/>
+      </w:rPr>
+      <w:fldChar w:fldCharType="end"/>
+    </w:r>
+  </w:p>
+  <w:p>
+    <w:r>
+      <w:rPr>
+        <w:rFonts w:ascii="Arial" w:hAnsi="Arial" w:cs="Arial"/>
+        <w:b/>
+        <w:bCs/>
         <w:noProof/>
         <w:sz w:val="21"/>
         <w:szCs w:val="21"/>
@@ -1190,16 +1385,16 @@
       <mc:AlternateContent>
         <mc:Choice Requires="wps">
           <w:drawing>
-            <wp:anchor distT="0" distB="0" distL="114300" distR="114300" simplePos="0" relativeHeight="251659264" behindDoc="0" locked="0" layoutInCell="1" allowOverlap="1" wp14:anchorId="761B82DC" wp14:editId="18781953">
+            <wp:anchor distT="0" distB="0" distL="114300" distR="114300" simplePos="0" relativeHeight="251659264" behindDoc="0" locked="0" layoutInCell="1" allowOverlap="1" wp14:anchorId="761B82DC" wp14:editId="40A38F21">
               <wp:simplePos x="0" y="0"/>
               <wp:positionH relativeFrom="column">
-                <wp:posOffset>-245660</wp:posOffset>
+                <wp:posOffset>-249382</wp:posOffset>
               </wp:positionH>
               <wp:positionV relativeFrom="paragraph">
-                <wp:posOffset>300099</wp:posOffset>
+                <wp:posOffset>115224</wp:posOffset>
               </wp:positionV>
-              <wp:extent cx="9253182" cy="0"/>
-              <wp:effectExtent l="0" t="12700" r="18415" b="12700"/>
+              <wp:extent cx="13716000" cy="0"/>
+              <wp:effectExtent l="0" t="12700" r="12700" b="12700"/>
               <wp:wrapNone/>
               <wp:docPr id="3" name="Straight Connector 3"/>
               <wp:cNvGraphicFramePr/>
@@ -1210,7 +1405,7 @@
                     <wps:spPr>
                       <a:xfrm>
                         <a:off x="0" y="0"/>
-                        <a:ext cx="9253182" cy="0"/>
+                        <a:ext cx="13716000" cy="0"/>
                       </a:xfrm>
                       <a:prstGeom prst="line">
                         <a:avLst/>
@@ -1243,72 +1438,14 @@
         </mc:Choice>
         <mc:Fallback>
           <w:pict>
-            <v:line w14:anchorId="5878DDE4" id="Straight Connector 3" o:spid="_x0000_s1026" style="position:absolute;z-index:251659264;visibility:visible;mso-wrap-style:square;mso-width-percent:0;mso-wrap-distance-left:9pt;mso-wrap-distance-top:0;mso-wrap-distance-right:9pt;mso-wrap-distance-bottom:0;mso-position-horizontal:absolute;mso-position-horizontal-relative:text;mso-position-vertical:absolute;mso-position-vertical-relative:text;mso-width-percent:0;mso-width-relative:margin" from="-19.35pt,23.65pt" to="709.25pt,23.65pt" o:gfxdata="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" strokecolor="#ed7d31 [3205]" strokeweight="2.25pt">
+            <v:line w14:anchorId="168AFC6B" id="Straight Connector 3" o:spid="_x0000_s1026" style="position:absolute;z-index:251659264;visibility:visible;mso-wrap-style:square;mso-width-percent:0;mso-wrap-distance-left:9pt;mso-wrap-distance-top:0;mso-wrap-distance-right:9pt;mso-wrap-distance-bottom:0;mso-position-horizontal:absolute;mso-position-horizontal-relative:text;mso-position-vertical:absolute;mso-position-vertical-relative:text;mso-width-percent:0;mso-width-relative:margin" from="-19.65pt,9.05pt" to="1060.35pt,9.05pt" o:gfxdata="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" strokecolor="#ed7d31 [3205]" strokeweight="2.25pt">
               <v:stroke joinstyle="miter"/>
             </v:line>
           </w:pict>
         </mc:Fallback>
       </mc:AlternateContent>
     </w:r>
-    <w:r>
-      <w:rPr>
-        <w:rFonts w:ascii="Arial" w:hAnsi="Arial" w:cs="Arial"/>
-        <w:b/>
-        <w:bCs/>
-      </w:rPr>
-      <w:fldChar w:fldCharType="begin"/>
-    </w:r>
-    <w:r>
-      <w:rPr>
-        <w:rFonts w:ascii="Arial" w:hAnsi="Arial" w:cs="Arial"/>
-        <w:b/>
-        <w:bCs/>
-      </w:rPr>
-      <w:instrText xml:space="preserve"> </w:instrText>
-    </w:r>
-    <w:r>
-      <w:rPr>
-        <w:rFonts w:ascii="Arial" w:hAnsi="Arial" w:cs="Arial"/>
-        <w:b/>
-        <w:bCs/>
-      </w:rPr>
-      <w:instrText>PAGE  \* MERGEFORMAT</w:instrText>
-    </w:r>
-    <w:r>
-      <w:rPr>
-        <w:rFonts w:ascii="Arial" w:hAnsi="Arial" w:cs="Arial"/>
-        <w:b/>
-        <w:bCs/>
-      </w:rPr>
-      <w:instrText xml:space="preserve"> </w:instrText>
-    </w:r>
-    <w:r>
-      <w:rPr>
-        <w:rFonts w:ascii="Arial" w:hAnsi="Arial" w:cs="Arial"/>
-        <w:b/>
-        <w:bCs/>
-      </w:rPr>
-      <w:fldChar w:fldCharType="separate"/>
-    </w:r>
-    <w:r>
-      <w:rPr>
-        <w:rFonts w:ascii="Arial" w:hAnsi="Arial" w:cs="Arial"/>
-        <w:b/>
-        <w:bCs/>
-        <w:noProof/>
-      </w:rPr>
-      <w:t>1</w:t>
-    </w:r>
-    <w:r>
-      <w:rPr>
-        <w:rFonts w:ascii="Arial" w:hAnsi="Arial" w:cs="Arial"/>
-        <w:b/>
-        <w:bCs/>
-      </w:rPr>
-      <w:fldChar w:fldCharType="end"/>
-    </w:r>
   </w:p>
-  <w:p/>
   <w:p/>
   <w:p/>
 </w:hdr>
@@ -1924,6 +2061,27 @@
       <w:szCs w:val="56"/>
     </w:rPr>
   </w:style>
+  <w:style w:type="paragraph" w:styleId="Footer">
+    <w:name w:val="footer"/>
+    <w:basedOn w:val="Normal"/>
+    <w:link w:val="FooterChar"/>
+    <w:uiPriority w:val="99"/>
+    <w:unhideWhenUsed/>
+    <w:rsid w:val="00985999"/>
+    <w:pPr>
+      <w:tabs>
+        <w:tab w:val="center" w:pos="4513"/>
+        <w:tab w:val="right" w:pos="9026"/>
+      </w:tabs>
+    </w:pPr>
+  </w:style>
+  <w:style w:type="character" w:customStyle="1" w:styleId="FooterChar">
+    <w:name w:val="Footer Char"/>
+    <w:basedOn w:val="DefaultParagraphFont"/>
+    <w:link w:val="Footer"/>
+    <w:uiPriority w:val="99"/>
+    <w:rsid w:val="00985999"/>
+  </w:style>
 </w:styles>
 </file>
 

</xml_diff>